<commit_message>
Auto stash before merge of "staging" and "origin/staging"
</commit_message>
<xml_diff>
--- a/templater/assets/mobicolab/water.docx
+++ b/templater/assets/mobicolab/water.docx
@@ -6,7 +6,7 @@
       <w:tblPr>
         <w:tblW w:w="7817" w:type="dxa"/>
         <w:jc w:val="left"/>
-        <w:tblInd w:w="1209" w:type="dxa"/>
+        <w:tblInd w:w="1317" w:type="dxa"/>
         <w:tblBorders>
           <w:top w:val="single" w:color="ffffff" w:sz="8" w:space="0" w:shadow="0" w:frame="0"/>
           <w:left w:val="single" w:color="ffffff" w:sz="8" w:space="0" w:shadow="0" w:frame="0"/>
@@ -55,11 +55,8 @@
             </w:pPr>
             <w:r>
               <w:rPr>
-                <w:b w:val="0"/>
-                <w:bCs w:val="0"/>
-                <w:sz w:val="22"/>
-                <w:szCs w:val="22"/>
                 <w:shd w:val="nil" w:color="auto" w:fill="auto"/>
+                <w:lang w:val="en-US"/>
               </w:rPr>
               <w:drawing xmlns:a="http://schemas.openxmlformats.org/drawingml/2006/main">
                 <wp:inline distT="0" distB="0" distL="0" distR="0">
@@ -421,6 +418,14 @@
     </w:tbl>
     <w:p>
       <w:pPr>
+        <w:pStyle w:val="Normal.0"/>
+        <w:widowControl w:val="0"/>
+        <w:spacing w:line="240" w:lineRule="auto"/>
+        <w:ind w:left="1209" w:hanging="1209"/>
+      </w:pPr>
+    </w:p>
+    <w:p>
+      <w:pPr>
         <w:pStyle w:val="Body"/>
         <w:widowControl w:val="0"/>
         <w:tabs>
@@ -488,6 +493,18 @@
         </w:rPr>
         <w:t>АКТ №</w:t>
       </w:r>
+      <w:r>
+        <w:rPr>
+          <w:rFonts w:ascii="Arial" w:hAnsi="Arial"/>
+          <w:b w:val="1"/>
+          <w:bCs w:val="1"/>
+          <w:sz w:val="20"/>
+          <w:szCs w:val="20"/>
+          <w:rtl w:val="0"/>
+          <w:lang w:val="en-US"/>
+        </w:rPr>
+        <w:t xml:space="preserve"> {name}</w:t>
+      </w:r>
     </w:p>
     <w:p>
       <w:pPr>
@@ -685,27 +702,11 @@
         </w:rPr>
         <w:tab/>
         <w:tab/>
-      </w:r>
-      <w:r>
-        <w:rPr>
-          <w:rFonts w:ascii="Arial" w:cs="Arial" w:hAnsi="Arial" w:eastAsia="Arial"/>
-          <w:sz w:val="20"/>
-          <w:szCs w:val="20"/>
-          <w:u w:val="single"/>
-        </w:rPr>
-        <w:tab/>
-        <w:tab/>
-        <w:tab/>
-        <w:tab/>
-        <w:tab/>
-      </w:r>
-      <w:r>
-        <w:rPr>
-          <w:rFonts w:ascii="Arial" w:cs="Arial" w:hAnsi="Arial" w:eastAsia="Arial"/>
-          <w:sz w:val="20"/>
-          <w:szCs w:val="20"/>
-          <w:u w:val="single"/>
-        </w:rPr>
+        <w:tab/>
+        <w:tab/>
+        <w:tab/>
+        <w:tab/>
+        <w:tab/>
         <w:tab/>
         <w:tab/>
         <w:tab/>
@@ -756,35 +757,35 @@
       </w:r>
       <w:r>
         <w:rPr>
-          <w:rFonts w:ascii="Arial" w:cs="Arial" w:hAnsi="Arial" w:eastAsia="Arial"/>
-          <w:sz w:val="20"/>
-          <w:szCs w:val="20"/>
-          <w:u w:val="single"/>
-          <w:lang w:val="ru-RU"/>
-        </w:rPr>
-        <w:tab/>
-        <w:tab/>
-        <w:tab/>
-        <w:tab/>
-        <w:tab/>
-        <w:tab/>
-        <w:tab/>
-        <w:tab/>
-        <w:tab/>
-        <w:tab/>
-        <w:tab/>
-        <w:tab/>
-        <w:tab/>
-      </w:r>
-      <w:r>
-        <w:rPr>
-          <w:rFonts w:ascii="Arial" w:hAnsi="Arial" w:hint="default"/>
-          <w:sz w:val="20"/>
-          <w:szCs w:val="20"/>
-          <w:u w:val="single"/>
-          <w:rtl w:val="0"/>
-          <w:lang w:val="ru-RU"/>
-        </w:rPr>
+          <w:rFonts w:ascii="Arial" w:hAnsi="Arial"/>
+          <w:sz w:val="20"/>
+          <w:szCs w:val="20"/>
+          <w:u w:val="single"/>
+          <w:rtl w:val="0"/>
+          <w:lang w:val="en-US"/>
+        </w:rPr>
+        <w:t>{customer}</w:t>
+      </w:r>
+      <w:r>
+        <w:rPr>
+          <w:rFonts w:ascii="Arial" w:cs="Arial" w:hAnsi="Arial" w:eastAsia="Arial"/>
+          <w:sz w:val="20"/>
+          <w:szCs w:val="20"/>
+          <w:u w:val="single"/>
+          <w:rtl w:val="0"/>
+        </w:rPr>
+        <w:tab/>
+        <w:tab/>
+        <w:tab/>
+        <w:tab/>
+        <w:tab/>
+        <w:tab/>
+        <w:tab/>
+        <w:tab/>
+        <w:tab/>
+        <w:tab/>
+        <w:tab/>
+        <w:tab/>
         <w:t>  </w:t>
       </w:r>
     </w:p>
@@ -830,29 +831,32 @@
           <w:rtl w:val="0"/>
           <w:lang w:val="ru-RU"/>
         </w:rPr>
-        <w:t xml:space="preserve">                                </w:t>
-      </w:r>
-      <w:r>
-        <w:rPr>
-          <w:rFonts w:ascii="Arial" w:cs="Arial" w:hAnsi="Arial" w:eastAsia="Arial"/>
-          <w:sz w:val="20"/>
-          <w:szCs w:val="20"/>
-          <w:u w:val="single"/>
-        </w:rPr>
-        <w:tab/>
-        <w:tab/>
-        <w:tab/>
-        <w:tab/>
-        <w:tab/>
-        <w:tab/>
-      </w:r>
-      <w:r>
-        <w:rPr>
-          <w:rFonts w:ascii="Arial" w:cs="Arial" w:hAnsi="Arial" w:eastAsia="Arial"/>
-          <w:sz w:val="20"/>
-          <w:szCs w:val="20"/>
-          <w:u w:val="single"/>
-        </w:rPr>
+        <w:t> </w:t>
+      </w:r>
+      <w:r>
+        <w:rPr>
+          <w:rFonts w:ascii="Arial" w:hAnsi="Arial"/>
+          <w:sz w:val="20"/>
+          <w:szCs w:val="20"/>
+          <w:u w:val="single"/>
+          <w:rtl w:val="0"/>
+          <w:lang w:val="en-US"/>
+        </w:rPr>
+        <w:t>{general_customer}</w:t>
+      </w:r>
+      <w:r>
+        <w:rPr>
+          <w:rFonts w:ascii="Arial" w:hAnsi="Arial"/>
+          <w:sz w:val="20"/>
+          <w:szCs w:val="20"/>
+          <w:u w:val="single"/>
+          <w:rtl w:val="0"/>
+          <w:lang w:val="ru-RU"/>
+        </w:rPr>
+        <w:t xml:space="preserve">                               </w:t>
+        <w:tab/>
+        <w:tab/>
+        <w:tab/>
         <w:tab/>
         <w:tab/>
         <w:tab/>
@@ -896,32 +900,35 @@
           <w:sz w:val="20"/>
           <w:szCs w:val="20"/>
           <w:u w:val="single"/>
-          <w:rtl w:val="0"/>
-        </w:rPr>
-        <w:tab/>
+        </w:rPr>
+        <w:tab/>
+      </w:r>
+      <w:r>
+        <w:rPr>
+          <w:rFonts w:ascii="Arial" w:hAnsi="Arial"/>
+          <w:sz w:val="20"/>
+          <w:szCs w:val="20"/>
+          <w:u w:val="single"/>
+          <w:rtl w:val="0"/>
+          <w:lang w:val="en-US"/>
+        </w:rPr>
+        <w:t>{htype}</w:t>
+      </w:r>
+      <w:r>
+        <w:rPr>
+          <w:rFonts w:ascii="Arial" w:cs="Arial" w:hAnsi="Arial" w:eastAsia="Arial"/>
+          <w:sz w:val="20"/>
+          <w:szCs w:val="20"/>
+          <w:u w:val="single"/>
+          <w:rtl w:val="0"/>
+        </w:rPr>
         <w:tab/>
         <w:tab/>
         <w:t xml:space="preserve">       </w:t>
-      </w:r>
-      <w:r>
-        <w:rPr>
-          <w:rFonts w:ascii="Arial" w:cs="Arial" w:hAnsi="Arial" w:eastAsia="Arial"/>
-          <w:sz w:val="20"/>
-          <w:szCs w:val="20"/>
-          <w:u w:val="single"/>
-        </w:rPr>
-        <w:tab/>
-        <w:tab/>
-        <w:tab/>
-        <w:tab/>
-      </w:r>
-      <w:r>
-        <w:rPr>
-          <w:rFonts w:ascii="Arial" w:cs="Arial" w:hAnsi="Arial" w:eastAsia="Arial"/>
-          <w:sz w:val="20"/>
-          <w:szCs w:val="20"/>
-          <w:u w:val="single"/>
-        </w:rPr>
+        <w:tab/>
+        <w:tab/>
+        <w:tab/>
+        <w:tab/>
         <w:tab/>
         <w:tab/>
         <w:tab/>
@@ -1118,30 +1125,34 @@
           <w:rtl w:val="0"/>
           <w:lang w:val="ru-RU"/>
         </w:rPr>
-        <w:t xml:space="preserve">                                             </w:t>
-      </w:r>
-      <w:r>
-        <w:rPr>
-          <w:rFonts w:ascii="Arial" w:cs="Arial" w:hAnsi="Arial" w:eastAsia="Arial"/>
-          <w:sz w:val="20"/>
-          <w:szCs w:val="20"/>
-          <w:u w:val="single"/>
-        </w:rPr>
-        <w:tab/>
-        <w:tab/>
-        <w:tab/>
-        <w:tab/>
-      </w:r>
-      <w:r>
-        <w:rPr>
-          <w:rFonts w:ascii="Arial" w:hAnsi="Arial" w:hint="default"/>
-          <w:sz w:val="20"/>
-          <w:szCs w:val="20"/>
-          <w:u w:val="single"/>
-          <w:rtl w:val="0"/>
-          <w:lang w:val="ru-RU"/>
-        </w:rPr>
-        <w:t>                                                     </w:t>
+        <w:t xml:space="preserve">  </w:t>
+      </w:r>
+      <w:r>
+        <w:rPr>
+          <w:rFonts w:ascii="Arial" w:hAnsi="Arial"/>
+          <w:sz w:val="20"/>
+          <w:szCs w:val="20"/>
+          <w:u w:val="single"/>
+          <w:rtl w:val="0"/>
+          <w:lang w:val="en-US"/>
+        </w:rPr>
+        <w:t>{objectName}</w:t>
+      </w:r>
+      <w:r>
+        <w:rPr>
+          <w:rFonts w:ascii="Arial" w:hAnsi="Arial"/>
+          <w:sz w:val="20"/>
+          <w:szCs w:val="20"/>
+          <w:u w:val="single"/>
+          <w:rtl w:val="0"/>
+          <w:lang w:val="ru-RU"/>
+        </w:rPr>
+        <w:t xml:space="preserve">                                           </w:t>
+        <w:tab/>
+        <w:tab/>
+        <w:tab/>
+        <w:tab/>
+        <w:t>                          </w:t>
       </w:r>
     </w:p>
     <w:p>
@@ -1183,29 +1194,32 @@
           <w:u w:val="single"/>
         </w:rPr>
         <w:tab/>
-        <w:tab/>
-        <w:tab/>
-      </w:r>
-      <w:r>
-        <w:rPr>
-          <w:rFonts w:ascii="Arial" w:cs="Arial" w:hAnsi="Arial" w:eastAsia="Arial"/>
-          <w:sz w:val="20"/>
-          <w:szCs w:val="20"/>
-          <w:u w:val="single"/>
-        </w:rPr>
-        <w:tab/>
-        <w:tab/>
-        <w:tab/>
-        <w:tab/>
-        <w:tab/>
-      </w:r>
-      <w:r>
-        <w:rPr>
-          <w:rFonts w:ascii="Arial" w:cs="Arial" w:hAnsi="Arial" w:eastAsia="Arial"/>
-          <w:sz w:val="20"/>
-          <w:szCs w:val="20"/>
-          <w:u w:val="single"/>
-        </w:rPr>
+      </w:r>
+      <w:r>
+        <w:rPr>
+          <w:rFonts w:ascii="Arial" w:hAnsi="Arial"/>
+          <w:sz w:val="20"/>
+          <w:szCs w:val="20"/>
+          <w:u w:val="single"/>
+          <w:rtl w:val="0"/>
+          <w:lang w:val="en-US"/>
+        </w:rPr>
+        <w:t>{place}</w:t>
+      </w:r>
+      <w:r>
+        <w:rPr>
+          <w:rFonts w:ascii="Arial" w:cs="Arial" w:hAnsi="Arial" w:eastAsia="Arial"/>
+          <w:sz w:val="20"/>
+          <w:szCs w:val="20"/>
+          <w:u w:val="single"/>
+        </w:rPr>
+        <w:tab/>
+        <w:tab/>
+        <w:tab/>
+        <w:tab/>
+        <w:tab/>
+        <w:tab/>
+        <w:tab/>
         <w:tab/>
         <w:tab/>
         <w:tab/>
@@ -1345,30 +1359,32 @@
           <w:u w:val="single"/>
         </w:rPr>
         <w:tab/>
-        <w:tab/>
-        <w:tab/>
-        <w:tab/>
-      </w:r>
-      <w:r>
-        <w:rPr>
-          <w:rFonts w:ascii="Arial" w:cs="Arial" w:hAnsi="Arial" w:eastAsia="Arial"/>
-          <w:sz w:val="20"/>
-          <w:szCs w:val="20"/>
-          <w:u w:val="single"/>
-        </w:rPr>
-        <w:tab/>
-        <w:tab/>
-        <w:tab/>
-        <w:tab/>
-        <w:tab/>
-      </w:r>
-      <w:r>
-        <w:rPr>
-          <w:rFonts w:ascii="Arial" w:cs="Arial" w:hAnsi="Arial" w:eastAsia="Arial"/>
-          <w:sz w:val="20"/>
-          <w:szCs w:val="20"/>
-          <w:u w:val="single"/>
-        </w:rPr>
+      </w:r>
+      <w:r>
+        <w:rPr>
+          <w:rFonts w:ascii="Arial" w:hAnsi="Arial"/>
+          <w:sz w:val="20"/>
+          <w:szCs w:val="20"/>
+          <w:u w:val="single"/>
+          <w:rtl w:val="0"/>
+          <w:lang w:val="en-US"/>
+        </w:rPr>
+        <w:t>{date}, {time}</w:t>
+      </w:r>
+      <w:r>
+        <w:rPr>
+          <w:rFonts w:ascii="Arial" w:cs="Arial" w:hAnsi="Arial" w:eastAsia="Arial"/>
+          <w:sz w:val="20"/>
+          <w:szCs w:val="20"/>
+          <w:u w:val="single"/>
+        </w:rPr>
+        <w:tab/>
+        <w:tab/>
+        <w:tab/>
+        <w:tab/>
+        <w:tab/>
+        <w:tab/>
+        <w:tab/>
         <w:tab/>
         <w:tab/>
         <w:tab/>
@@ -1412,31 +1428,33 @@
           <w:sz w:val="20"/>
           <w:szCs w:val="20"/>
           <w:u w:val="single"/>
-          <w:rtl w:val="0"/>
-        </w:rPr>
-        <w:tab/>
+        </w:rPr>
+        <w:tab/>
+      </w:r>
+      <w:r>
+        <w:rPr>
+          <w:rFonts w:ascii="Arial" w:hAnsi="Arial"/>
+          <w:sz w:val="20"/>
+          <w:szCs w:val="20"/>
+          <w:u w:val="single"/>
+          <w:rtl w:val="0"/>
+          <w:lang w:val="en-US"/>
+        </w:rPr>
+        <w:t>{method}</w:t>
+      </w:r>
+      <w:r>
+        <w:rPr>
+          <w:rFonts w:ascii="Arial" w:cs="Arial" w:hAnsi="Arial" w:eastAsia="Arial"/>
+          <w:sz w:val="20"/>
+          <w:szCs w:val="20"/>
+          <w:u w:val="single"/>
+          <w:rtl w:val="0"/>
+        </w:rPr>
         <w:tab/>
         <w:tab/>
         <w:tab/>
         <w:t xml:space="preserve">           </w:t>
-      </w:r>
-      <w:r>
-        <w:rPr>
-          <w:rFonts w:ascii="Arial" w:cs="Arial" w:hAnsi="Arial" w:eastAsia="Arial"/>
-          <w:sz w:val="20"/>
-          <w:szCs w:val="20"/>
-          <w:u w:val="single"/>
-        </w:rPr>
-        <w:tab/>
-        <w:tab/>
-      </w:r>
-      <w:r>
-        <w:rPr>
-          <w:rFonts w:ascii="Arial" w:cs="Arial" w:hAnsi="Arial" w:eastAsia="Arial"/>
-          <w:sz w:val="20"/>
-          <w:szCs w:val="20"/>
-          <w:u w:val="single"/>
-        </w:rPr>
+        <w:tab/>
         <w:tab/>
         <w:tab/>
         <w:tab/>
@@ -1585,27 +1603,29 @@
           <w:u w:val="single"/>
         </w:rPr>
         <w:tab/>
-        <w:tab/>
-        <w:tab/>
-        <w:tab/>
-      </w:r>
-      <w:r>
-        <w:rPr>
-          <w:rFonts w:ascii="Arial" w:cs="Arial" w:hAnsi="Arial" w:eastAsia="Arial"/>
-          <w:sz w:val="20"/>
-          <w:szCs w:val="20"/>
-          <w:u w:val="single"/>
-        </w:rPr>
-        <w:tab/>
-        <w:tab/>
-      </w:r>
-      <w:r>
-        <w:rPr>
-          <w:rFonts w:ascii="Arial" w:cs="Arial" w:hAnsi="Arial" w:eastAsia="Arial"/>
-          <w:sz w:val="20"/>
-          <w:szCs w:val="20"/>
-          <w:u w:val="single"/>
-        </w:rPr>
+      </w:r>
+      <w:r>
+        <w:rPr>
+          <w:rFonts w:ascii="Arial" w:hAnsi="Arial"/>
+          <w:sz w:val="20"/>
+          <w:szCs w:val="20"/>
+          <w:u w:val="single"/>
+          <w:rtl w:val="0"/>
+          <w:lang w:val="en-US"/>
+        </w:rPr>
+        <w:t>{toolType}</w:t>
+      </w:r>
+      <w:r>
+        <w:rPr>
+          <w:rFonts w:ascii="Arial" w:cs="Arial" w:hAnsi="Arial" w:eastAsia="Arial"/>
+          <w:sz w:val="20"/>
+          <w:szCs w:val="20"/>
+          <w:u w:val="single"/>
+        </w:rPr>
+        <w:tab/>
+        <w:tab/>
+        <w:tab/>
+        <w:tab/>
         <w:tab/>
         <w:tab/>
         <w:tab/>
@@ -1653,9 +1673,25 @@
           <w:lang w:val="ru-RU"/>
         </w:rPr>
         <w:t xml:space="preserve"> </w:t>
-        <w:tab/>
-        <w:tab/>
-        <w:tab/>
+      </w:r>
+      <w:r>
+        <w:rPr>
+          <w:rFonts w:ascii="Arial" w:hAnsi="Arial"/>
+          <w:sz w:val="20"/>
+          <w:szCs w:val="20"/>
+          <w:u w:val="single"/>
+          <w:rtl w:val="0"/>
+          <w:lang w:val="en-US"/>
+        </w:rPr>
+        <w:t xml:space="preserve"> {climaticEnvironmental}</w:t>
+      </w:r>
+      <w:r>
+        <w:rPr>
+          <w:rFonts w:ascii="Arial" w:cs="Arial" w:hAnsi="Arial" w:eastAsia="Arial"/>
+          <w:sz w:val="20"/>
+          <w:szCs w:val="20"/>
+          <w:u w:val="single"/>
+        </w:rPr>
         <w:tab/>
         <w:tab/>
         <w:tab/>
@@ -1741,7 +1777,25 @@
           <w:u w:val="single"/>
         </w:rPr>
         <w:tab/>
-        <w:tab/>
+      </w:r>
+      <w:r>
+        <w:rPr>
+          <w:rFonts w:ascii="Arial" w:hAnsi="Arial"/>
+          <w:sz w:val="20"/>
+          <w:szCs w:val="20"/>
+          <w:u w:val="single"/>
+          <w:rtl w:val="0"/>
+          <w:lang w:val="en-US"/>
+        </w:rPr>
+        <w:t>{planning}</w:t>
+      </w:r>
+      <w:r>
+        <w:rPr>
+          <w:rFonts w:ascii="Arial" w:cs="Arial" w:hAnsi="Arial" w:eastAsia="Arial"/>
+          <w:sz w:val="20"/>
+          <w:szCs w:val="20"/>
+          <w:u w:val="single"/>
+        </w:rPr>
         <w:tab/>
         <w:tab/>
         <w:tab/>
@@ -1793,28 +1847,29 @@
           <w:u w:val="single"/>
         </w:rPr>
         <w:tab/>
-        <w:tab/>
-        <w:tab/>
-      </w:r>
-      <w:r>
-        <w:rPr>
-          <w:rFonts w:ascii="Arial" w:cs="Arial" w:hAnsi="Arial" w:eastAsia="Arial"/>
-          <w:sz w:val="20"/>
-          <w:szCs w:val="20"/>
-          <w:u w:val="single"/>
-        </w:rPr>
-        <w:tab/>
-        <w:tab/>
-        <w:tab/>
-        <w:tab/>
-      </w:r>
-      <w:r>
-        <w:rPr>
-          <w:rFonts w:ascii="Arial" w:cs="Arial" w:hAnsi="Arial" w:eastAsia="Arial"/>
-          <w:sz w:val="20"/>
-          <w:szCs w:val="20"/>
-          <w:u w:val="single"/>
-        </w:rPr>
+      </w:r>
+      <w:r>
+        <w:rPr>
+          <w:rFonts w:ascii="Arial" w:hAnsi="Arial"/>
+          <w:sz w:val="20"/>
+          <w:szCs w:val="20"/>
+          <w:u w:val="single"/>
+          <w:rtl w:val="0"/>
+          <w:lang w:val="en-US"/>
+        </w:rPr>
+        <w:t>{normativeDocument}</w:t>
+      </w:r>
+      <w:r>
+        <w:rPr>
+          <w:rFonts w:ascii="Arial" w:cs="Arial" w:hAnsi="Arial" w:eastAsia="Arial"/>
+          <w:sz w:val="20"/>
+          <w:szCs w:val="20"/>
+          <w:u w:val="single"/>
+        </w:rPr>
+        <w:tab/>
+        <w:tab/>
+        <w:tab/>
+        <w:tab/>
         <w:tab/>
         <w:tab/>
         <w:tab/>
@@ -1861,28 +1916,30 @@
           <w:u w:val="single"/>
         </w:rPr>
         <w:tab/>
-        <w:tab/>
-        <w:tab/>
-        <w:tab/>
-        <w:tab/>
-        <w:tab/>
-      </w:r>
-      <w:r>
-        <w:rPr>
-          <w:rFonts w:ascii="Arial" w:cs="Arial" w:hAnsi="Arial" w:eastAsia="Arial"/>
-          <w:sz w:val="20"/>
-          <w:szCs w:val="20"/>
-          <w:u w:val="single"/>
-        </w:rPr>
-        <w:tab/>
-      </w:r>
-      <w:r>
-        <w:rPr>
-          <w:rFonts w:ascii="Arial" w:cs="Arial" w:hAnsi="Arial" w:eastAsia="Arial"/>
-          <w:sz w:val="20"/>
-          <w:szCs w:val="20"/>
-          <w:u w:val="single"/>
-        </w:rPr>
+      </w:r>
+      <w:r>
+        <w:rPr>
+          <w:rFonts w:ascii="Arial" w:hAnsi="Arial"/>
+          <w:sz w:val="20"/>
+          <w:szCs w:val="20"/>
+          <w:u w:val="single"/>
+          <w:rtl w:val="0"/>
+          <w:lang w:val="en-US"/>
+        </w:rPr>
+        <w:t>{sampleType}</w:t>
+      </w:r>
+      <w:r>
+        <w:rPr>
+          <w:rFonts w:ascii="Arial" w:cs="Arial" w:hAnsi="Arial" w:eastAsia="Arial"/>
+          <w:sz w:val="20"/>
+          <w:szCs w:val="20"/>
+          <w:u w:val="single"/>
+        </w:rPr>
+        <w:tab/>
+        <w:tab/>
+        <w:tab/>
+        <w:tab/>
+        <w:tab/>
         <w:tab/>
         <w:tab/>
         <w:tab/>
@@ -2103,12 +2160,14 @@
       </w:r>
       <w:r>
         <w:rPr>
-          <w:rFonts w:ascii="Arial" w:cs="Arial" w:hAnsi="Arial" w:eastAsia="Arial"/>
-          <w:sz w:val="20"/>
-          <w:szCs w:val="20"/>
-          <w:u w:val="single"/>
-        </w:rPr>
-        <w:tab/>
+          <w:rFonts w:ascii="Arial" w:hAnsi="Arial"/>
+          <w:sz w:val="20"/>
+          <w:szCs w:val="20"/>
+          <w:u w:val="single"/>
+          <w:rtl w:val="0"/>
+          <w:lang w:val="en-US"/>
+        </w:rPr>
+        <w:t>{sample}</w:t>
       </w:r>
       <w:r>
         <w:rPr>
@@ -2321,23 +2380,26 @@
       </w:r>
       <w:r>
         <w:rPr>
-          <w:rFonts w:ascii="Arial" w:cs="Arial" w:hAnsi="Arial" w:eastAsia="Arial"/>
-          <w:sz w:val="20"/>
-          <w:szCs w:val="20"/>
-          <w:u w:val="single"/>
-        </w:rPr>
-        <w:tab/>
-        <w:tab/>
-        <w:tab/>
-        <w:tab/>
-      </w:r>
-      <w:r>
-        <w:rPr>
-          <w:rFonts w:ascii="Arial" w:cs="Arial" w:hAnsi="Arial" w:eastAsia="Arial"/>
-          <w:sz w:val="20"/>
-          <w:szCs w:val="20"/>
-          <w:u w:val="single"/>
-        </w:rPr>
+          <w:rFonts w:ascii="Arial" w:hAnsi="Arial"/>
+          <w:sz w:val="20"/>
+          <w:szCs w:val="20"/>
+          <w:u w:val="single"/>
+          <w:rtl w:val="0"/>
+          <w:lang w:val="en-US"/>
+        </w:rPr>
+        <w:t>{goal}</w:t>
+      </w:r>
+      <w:r>
+        <w:rPr>
+          <w:rFonts w:ascii="Arial" w:cs="Arial" w:hAnsi="Arial" w:eastAsia="Arial"/>
+          <w:sz w:val="20"/>
+          <w:szCs w:val="20"/>
+          <w:u w:val="single"/>
+        </w:rPr>
+        <w:tab/>
+        <w:tab/>
+        <w:tab/>
+        <w:tab/>
         <w:tab/>
         <w:tab/>
         <w:tab/>
@@ -2384,9 +2446,27 @@
           <w:sz w:val="20"/>
           <w:szCs w:val="20"/>
           <w:u w:val="single"/>
-          <w:lang w:val="ru-RU"/>
-        </w:rPr>
-        <w:tab/>
+        </w:rPr>
+        <w:tab/>
+      </w:r>
+      <w:r>
+        <w:rPr>
+          <w:rFonts w:ascii="Arial" w:hAnsi="Arial"/>
+          <w:sz w:val="20"/>
+          <w:szCs w:val="20"/>
+          <w:u w:val="single"/>
+          <w:rtl w:val="0"/>
+          <w:lang w:val="en-US"/>
+        </w:rPr>
+        <w:t>{definedIndicators}</w:t>
+      </w:r>
+      <w:r>
+        <w:rPr>
+          <w:rFonts w:ascii="Arial" w:cs="Arial" w:hAnsi="Arial" w:eastAsia="Arial"/>
+          <w:sz w:val="20"/>
+          <w:szCs w:val="20"/>
+          <w:u w:val="single"/>
+        </w:rPr>
         <w:tab/>
       </w:r>
       <w:r>
@@ -2395,10 +2475,7 @@
           <w:sz w:val="18"/>
           <w:szCs w:val="18"/>
           <w:u w:val="single"/>
-          <w:lang w:val="ru-RU"/>
-        </w:rPr>
-        <w:tab/>
-        <w:tab/>
+        </w:rPr>
         <w:tab/>
         <w:tab/>
         <w:tab/>
@@ -2447,7 +2524,25 @@
           <w:u w:val="single"/>
         </w:rPr>
         <w:tab/>
-        <w:tab/>
+      </w:r>
+      <w:r>
+        <w:rPr>
+          <w:rFonts w:ascii="Arial" w:hAnsi="Arial"/>
+          <w:sz w:val="20"/>
+          <w:szCs w:val="20"/>
+          <w:u w:val="single"/>
+          <w:rtl w:val="0"/>
+          <w:lang w:val="en-US"/>
+        </w:rPr>
+        <w:t>{additions}</w:t>
+      </w:r>
+      <w:r>
+        <w:rPr>
+          <w:rFonts w:ascii="Arial" w:cs="Arial" w:hAnsi="Arial" w:eastAsia="Arial"/>
+          <w:sz w:val="20"/>
+          <w:szCs w:val="20"/>
+          <w:u w:val="single"/>
+        </w:rPr>
         <w:tab/>
         <w:tab/>
         <w:tab/>
@@ -2499,25 +2594,25 @@
         </w:rPr>
         <w:tab/>
         <w:tab/>
-        <w:tab/>
-      </w:r>
-      <w:r>
-        <w:rPr>
-          <w:rFonts w:ascii="Arial" w:cs="Arial" w:hAnsi="Arial" w:eastAsia="Arial"/>
-          <w:sz w:val="20"/>
-          <w:szCs w:val="20"/>
-          <w:u w:val="single"/>
-        </w:rPr>
-        <w:tab/>
-      </w:r>
-      <w:r>
-        <w:rPr>
-          <w:rFonts w:ascii="Arial" w:cs="Arial" w:hAnsi="Arial" w:eastAsia="Arial"/>
-          <w:sz w:val="20"/>
-          <w:szCs w:val="20"/>
-          <w:u w:val="single"/>
-        </w:rPr>
-        <w:tab/>
+      </w:r>
+      <w:r>
+        <w:rPr>
+          <w:rFonts w:ascii="Arial" w:hAnsi="Arial"/>
+          <w:sz w:val="20"/>
+          <w:szCs w:val="20"/>
+          <w:u w:val="single"/>
+          <w:rtl w:val="0"/>
+          <w:lang w:val="en-US"/>
+        </w:rPr>
+        <w:t>{informationAboutSelection}</w:t>
+      </w:r>
+      <w:r>
+        <w:rPr>
+          <w:rFonts w:ascii="Arial" w:cs="Arial" w:hAnsi="Arial" w:eastAsia="Arial"/>
+          <w:sz w:val="20"/>
+          <w:szCs w:val="20"/>
+          <w:u w:val="single"/>
+        </w:rPr>
         <w:tab/>
         <w:tab/>
         <w:tab/>
@@ -2859,27 +2954,28 @@
       </w:r>
       <w:r>
         <w:rPr>
-          <w:rFonts w:ascii="Arial" w:cs="Arial" w:hAnsi="Arial" w:eastAsia="Arial"/>
-          <w:sz w:val="20"/>
-          <w:szCs w:val="20"/>
-          <w:u w:val="single"/>
-        </w:rPr>
-        <w:tab/>
-        <w:tab/>
-        <w:tab/>
-        <w:tab/>
-        <w:tab/>
-        <w:tab/>
-        <w:tab/>
-        <w:tab/>
-      </w:r>
-      <w:r>
-        <w:rPr>
-          <w:rFonts w:ascii="Arial" w:cs="Arial" w:hAnsi="Arial" w:eastAsia="Arial"/>
-          <w:sz w:val="20"/>
-          <w:szCs w:val="20"/>
-          <w:u w:val="single"/>
-        </w:rPr>
+          <w:rFonts w:ascii="Arial" w:hAnsi="Arial"/>
+          <w:sz w:val="20"/>
+          <w:szCs w:val="20"/>
+          <w:u w:val="single"/>
+          <w:rtl w:val="0"/>
+          <w:lang w:val="en-US"/>
+        </w:rPr>
+        <w:t>{passedSample}</w:t>
+      </w:r>
+      <w:r>
+        <w:rPr>
+          <w:rFonts w:ascii="Arial" w:cs="Arial" w:hAnsi="Arial" w:eastAsia="Arial"/>
+          <w:sz w:val="20"/>
+          <w:szCs w:val="20"/>
+          <w:u w:val="single"/>
+        </w:rPr>
+        <w:tab/>
+        <w:tab/>
+        <w:tab/>
+        <w:tab/>
+        <w:tab/>
+        <w:tab/>
         <w:tab/>
         <w:tab/>
         <w:tab/>
@@ -3290,9 +3386,9 @@
     </w:p>
     <w:tbl>
       <w:tblPr>
-        <w:tblW w:w="15694" w:type="dxa"/>
+        <w:tblW w:w="10766" w:type="dxa"/>
         <w:jc w:val="left"/>
-        <w:tblInd w:w="108" w:type="dxa"/>
+        <w:tblInd w:w="216" w:type="dxa"/>
         <w:tblBorders>
           <w:top w:val="single" w:color="ffffff" w:sz="8" w:space="0" w:shadow="0" w:frame="0"/>
           <w:left w:val="single" w:color="ffffff" w:sz="8" w:space="0" w:shadow="0" w:frame="0"/>
@@ -3305,25 +3401,25 @@
         <w:tblLayout w:type="fixed"/>
       </w:tblPr>
       <w:tblGrid>
-        <w:gridCol w:w="461"/>
-        <w:gridCol w:w="1091"/>
-        <w:gridCol w:w="7024"/>
-        <w:gridCol w:w="1427"/>
-        <w:gridCol w:w="1238"/>
-        <w:gridCol w:w="1119"/>
-        <w:gridCol w:w="1119"/>
-        <w:gridCol w:w="2215"/>
+        <w:gridCol w:w="316"/>
+        <w:gridCol w:w="748"/>
+        <w:gridCol w:w="4819"/>
+        <w:gridCol w:w="979"/>
+        <w:gridCol w:w="849"/>
+        <w:gridCol w:w="767"/>
+        <w:gridCol w:w="768"/>
+        <w:gridCol w:w="1520"/>
       </w:tblGrid>
       <w:tr>
         <w:tblPrEx>
           <w:shd w:val="clear" w:color="auto" w:fill="cdd4e9"/>
         </w:tblPrEx>
         <w:trPr>
-          <w:trHeight w:val="404" w:hRule="atLeast"/>
+          <w:trHeight w:val="414" w:hRule="atLeast"/>
         </w:trPr>
         <w:tc>
           <w:tcPr>
-            <w:tcW w:type="dxa" w:w="461"/>
+            <w:tcW w:type="dxa" w:w="316"/>
             <w:vMerge w:val="restart"/>
             <w:tcBorders>
               <w:top w:val="single" w:color="000000" w:sz="4" w:space="0" w:shadow="0" w:frame="0"/>
@@ -3382,7 +3478,7 @@
         </w:tc>
         <w:tc>
           <w:tcPr>
-            <w:tcW w:type="dxa" w:w="1091"/>
+            <w:tcW w:type="dxa" w:w="748"/>
             <w:vMerge w:val="restart"/>
             <w:tcBorders>
               <w:top w:val="single" w:color="000000" w:sz="4" w:space="0" w:shadow="0" w:frame="0"/>
@@ -3419,7 +3515,7 @@
         </w:tc>
         <w:tc>
           <w:tcPr>
-            <w:tcW w:type="dxa" w:w="7023"/>
+            <w:tcW w:type="dxa" w:w="4818"/>
             <w:vMerge w:val="restart"/>
             <w:tcBorders>
               <w:top w:val="single" w:color="000000" w:sz="4" w:space="0" w:shadow="0" w:frame="0"/>
@@ -3456,7 +3552,7 @@
         </w:tc>
         <w:tc>
           <w:tcPr>
-            <w:tcW w:type="dxa" w:w="1427"/>
+            <w:tcW w:type="dxa" w:w="978"/>
             <w:vMerge w:val="restart"/>
             <w:tcBorders>
               <w:top w:val="single" w:color="000000" w:sz="4" w:space="0" w:shadow="0" w:frame="0"/>
@@ -3493,7 +3589,7 @@
         </w:tc>
         <w:tc>
           <w:tcPr>
-            <w:tcW w:type="dxa" w:w="3476"/>
+            <w:tcW w:type="dxa" w:w="2384"/>
             <w:gridSpan w:val="3"/>
             <w:tcBorders>
               <w:top w:val="single" w:color="000000" w:sz="4" w:space="0" w:shadow="0" w:frame="0"/>
@@ -3530,7 +3626,7 @@
         </w:tc>
         <w:tc>
           <w:tcPr>
-            <w:tcW w:type="dxa" w:w="2215"/>
+            <w:tcW w:type="dxa" w:w="1519"/>
             <w:vMerge w:val="restart"/>
             <w:tcBorders>
               <w:top w:val="single" w:color="000000" w:sz="4" w:space="0" w:shadow="0" w:frame="0"/>
@@ -3637,11 +3733,11 @@
           <w:shd w:val="clear" w:color="auto" w:fill="cdd4e9"/>
         </w:tblPrEx>
         <w:trPr>
-          <w:trHeight w:val="390" w:hRule="atLeast"/>
+          <w:trHeight w:val="400" w:hRule="atLeast"/>
         </w:trPr>
         <w:tc>
           <w:tcPr>
-            <w:tcW w:type="dxa" w:w="461"/>
+            <w:tcW w:type="dxa" w:w="316"/>
             <w:vMerge w:val="continue"/>
             <w:tcBorders>
               <w:top w:val="single" w:color="000000" w:sz="4" w:space="0" w:shadow="0" w:frame="0"/>
@@ -3655,7 +3751,7 @@
         </w:tc>
         <w:tc>
           <w:tcPr>
-            <w:tcW w:type="dxa" w:w="1091"/>
+            <w:tcW w:type="dxa" w:w="748"/>
             <w:vMerge w:val="continue"/>
             <w:tcBorders>
               <w:top w:val="single" w:color="000000" w:sz="4" w:space="0" w:shadow="0" w:frame="0"/>
@@ -3669,7 +3765,7 @@
         </w:tc>
         <w:tc>
           <w:tcPr>
-            <w:tcW w:type="dxa" w:w="7023"/>
+            <w:tcW w:type="dxa" w:w="4818"/>
             <w:vMerge w:val="continue"/>
             <w:tcBorders>
               <w:top w:val="single" w:color="000000" w:sz="4" w:space="0" w:shadow="0" w:frame="0"/>
@@ -3683,7 +3779,7 @@
         </w:tc>
         <w:tc>
           <w:tcPr>
-            <w:tcW w:type="dxa" w:w="1427"/>
+            <w:tcW w:type="dxa" w:w="978"/>
             <w:vMerge w:val="continue"/>
             <w:tcBorders>
               <w:top w:val="single" w:color="000000" w:sz="4" w:space="0" w:shadow="0" w:frame="0"/>
@@ -3697,7 +3793,7 @@
         </w:tc>
         <w:tc>
           <w:tcPr>
-            <w:tcW w:type="dxa" w:w="1238"/>
+            <w:tcW w:type="dxa" w:w="849"/>
             <w:tcBorders>
               <w:top w:val="single" w:color="000000" w:sz="4" w:space="0" w:shadow="0" w:frame="0"/>
               <w:left w:val="single" w:color="000000" w:sz="4" w:space="0" w:shadow="0" w:frame="0"/>
@@ -3717,7 +3813,7 @@
         </w:tc>
         <w:tc>
           <w:tcPr>
-            <w:tcW w:type="dxa" w:w="1119"/>
+            <w:tcW w:type="dxa" w:w="767"/>
             <w:tcBorders>
               <w:top w:val="single" w:color="000000" w:sz="4" w:space="0" w:shadow="0" w:frame="0"/>
               <w:left w:val="single" w:color="000000" w:sz="4" w:space="0" w:shadow="0" w:frame="0"/>
@@ -3737,7 +3833,7 @@
         </w:tc>
         <w:tc>
           <w:tcPr>
-            <w:tcW w:type="dxa" w:w="1119"/>
+            <w:tcW w:type="dxa" w:w="767"/>
             <w:tcBorders>
               <w:top w:val="single" w:color="000000" w:sz="4" w:space="0" w:shadow="0" w:frame="0"/>
               <w:left w:val="single" w:color="000000" w:sz="4" w:space="0" w:shadow="0" w:frame="0"/>
@@ -3757,7 +3853,7 @@
         </w:tc>
         <w:tc>
           <w:tcPr>
-            <w:tcW w:type="dxa" w:w="2215"/>
+            <w:tcW w:type="dxa" w:w="1519"/>
             <w:vMerge w:val="continue"/>
             <w:tcBorders>
               <w:top w:val="single" w:color="000000" w:sz="4" w:space="0" w:shadow="0" w:frame="0"/>
@@ -3775,11 +3871,11 @@
           <w:shd w:val="clear" w:color="auto" w:fill="cdd4e9"/>
         </w:tblPrEx>
         <w:trPr>
-          <w:trHeight w:val="204" w:hRule="atLeast"/>
+          <w:trHeight w:val="241" w:hRule="atLeast"/>
         </w:trPr>
         <w:tc>
           <w:tcPr>
-            <w:tcW w:type="dxa" w:w="461"/>
+            <w:tcW w:type="dxa" w:w="316"/>
             <w:tcBorders>
               <w:top w:val="single" w:color="000000" w:sz="4" w:space="0" w:shadow="0" w:frame="0"/>
               <w:left w:val="single" w:color="000000" w:sz="4" w:space="0" w:shadow="0" w:frame="0"/>
@@ -3799,7 +3895,7 @@
         </w:tc>
         <w:tc>
           <w:tcPr>
-            <w:tcW w:type="dxa" w:w="1091"/>
+            <w:tcW w:type="dxa" w:w="748"/>
             <w:tcBorders>
               <w:top w:val="single" w:color="000000" w:sz="4" w:space="0" w:shadow="0" w:frame="0"/>
               <w:left w:val="single" w:color="000000" w:sz="4" w:space="0" w:shadow="0" w:frame="0"/>
@@ -3819,7 +3915,7 @@
         </w:tc>
         <w:tc>
           <w:tcPr>
-            <w:tcW w:type="dxa" w:w="7023"/>
+            <w:tcW w:type="dxa" w:w="4818"/>
             <w:tcBorders>
               <w:top w:val="single" w:color="000000" w:sz="4" w:space="0" w:shadow="0" w:frame="0"/>
               <w:left w:val="single" w:color="000000" w:sz="4" w:space="0" w:shadow="0" w:frame="0"/>
@@ -3839,7 +3935,7 @@
         </w:tc>
         <w:tc>
           <w:tcPr>
-            <w:tcW w:type="dxa" w:w="1427"/>
+            <w:tcW w:type="dxa" w:w="978"/>
             <w:tcBorders>
               <w:top w:val="single" w:color="000000" w:sz="4" w:space="0" w:shadow="0" w:frame="0"/>
               <w:left w:val="single" w:color="000000" w:sz="4" w:space="0" w:shadow="0" w:frame="0"/>
@@ -3859,7 +3955,7 @@
         </w:tc>
         <w:tc>
           <w:tcPr>
-            <w:tcW w:type="dxa" w:w="1238"/>
+            <w:tcW w:type="dxa" w:w="849"/>
             <w:tcBorders>
               <w:top w:val="single" w:color="000000" w:sz="4" w:space="0" w:shadow="0" w:frame="0"/>
               <w:left w:val="single" w:color="000000" w:sz="4" w:space="0" w:shadow="0" w:frame="0"/>
@@ -3879,7 +3975,7 @@
         </w:tc>
         <w:tc>
           <w:tcPr>
-            <w:tcW w:type="dxa" w:w="1119"/>
+            <w:tcW w:type="dxa" w:w="767"/>
             <w:tcBorders>
               <w:top w:val="single" w:color="000000" w:sz="4" w:space="0" w:shadow="0" w:frame="0"/>
               <w:left w:val="single" w:color="000000" w:sz="4" w:space="0" w:shadow="0" w:frame="0"/>
@@ -3899,7 +3995,7 @@
         </w:tc>
         <w:tc>
           <w:tcPr>
-            <w:tcW w:type="dxa" w:w="1119"/>
+            <w:tcW w:type="dxa" w:w="767"/>
             <w:tcBorders>
               <w:top w:val="single" w:color="000000" w:sz="4" w:space="0" w:shadow="0" w:frame="0"/>
               <w:left w:val="single" w:color="000000" w:sz="4" w:space="0" w:shadow="0" w:frame="0"/>
@@ -3919,7 +4015,7 @@
         </w:tc>
         <w:tc>
           <w:tcPr>
-            <w:tcW w:type="dxa" w:w="2215"/>
+            <w:tcW w:type="dxa" w:w="1519"/>
             <w:tcBorders>
               <w:top w:val="single" w:color="000000" w:sz="4" w:space="0" w:shadow="0" w:frame="0"/>
               <w:left w:val="single" w:color="000000" w:sz="4" w:space="0" w:shadow="0" w:frame="0"/>
@@ -3944,6 +4040,7 @@
         <w:pStyle w:val="Normal.0"/>
         <w:widowControl w:val="0"/>
         <w:spacing w:after="160" w:line="240" w:lineRule="auto"/>
+        <w:ind w:left="108" w:hanging="108"/>
       </w:pPr>
       <w:r>
         <w:rPr>
@@ -4057,7 +4154,6 @@
       </w:rPr>
       <w:t>__________</w:t>
     </w:r>
-    <w:r/>
   </w:p>
 </w:hdr>
 </file>
@@ -4117,7 +4213,6 @@
       </w:rPr>
       <w:t>__________</w:t>
     </w:r>
-    <w:r/>
   </w:p>
 </w:hdr>
 </file>
@@ -4362,52 +4457,6 @@
       </w14:textFill>
     </w:rPr>
   </w:style>
-  <w:style w:type="paragraph" w:styleId="Body">
-    <w:name w:val="Body"/>
-    <w:next w:val="Body"/>
-    <w:pPr>
-      <w:keepNext w:val="0"/>
-      <w:keepLines w:val="0"/>
-      <w:pageBreakBefore w:val="0"/>
-      <w:widowControl w:val="1"/>
-      <w:shd w:val="clear" w:color="auto" w:fill="auto"/>
-      <w:suppressAutoHyphens w:val="0"/>
-      <w:bidi w:val="0"/>
-      <w:spacing w:before="0" w:after="0" w:line="240" w:lineRule="auto"/>
-      <w:ind w:left="0" w:right="0" w:firstLine="0"/>
-      <w:jc w:val="left"/>
-      <w:outlineLvl w:val="9"/>
-    </w:pPr>
-    <w:rPr>
-      <w:rFonts w:ascii="Helvetica Neue" w:cs="Helvetica Neue" w:hAnsi="Helvetica Neue" w:eastAsia="Helvetica Neue"/>
-      <w:b w:val="0"/>
-      <w:bCs w:val="0"/>
-      <w:i w:val="0"/>
-      <w:iCs w:val="0"/>
-      <w:caps w:val="0"/>
-      <w:smallCaps w:val="0"/>
-      <w:strike w:val="0"/>
-      <w:dstrike w:val="0"/>
-      <w:outline w:val="0"/>
-      <w:color w:val="000000"/>
-      <w:spacing w:val="0"/>
-      <w:kern w:val="0"/>
-      <w:position w:val="0"/>
-      <w:sz w:val="22"/>
-      <w:szCs w:val="22"/>
-      <w:u w:val="none"/>
-      <w:shd w:val="nil" w:color="auto" w:fill="auto"/>
-      <w:vertAlign w:val="baseline"/>
-      <w14:textOutline>
-        <w14:noFill/>
-      </w14:textOutline>
-      <w14:textFill>
-        <w14:solidFill>
-          <w14:srgbClr w14:val="000000"/>
-        </w14:solidFill>
-      </w14:textFill>
-    </w:rPr>
-  </w:style>
   <w:style w:type="paragraph" w:styleId="Normal.0">
     <w:name w:val="Normal"/>
     <w:next w:val="Normal.0"/>
@@ -4445,6 +4494,56 @@
       <w:shd w:val="nil" w:color="auto" w:fill="auto"/>
       <w:vertAlign w:val="baseline"/>
       <w:lang w:val="ru-RU"/>
+      <w14:textOutline>
+        <w14:noFill/>
+      </w14:textOutline>
+      <w14:textFill>
+        <w14:solidFill>
+          <w14:srgbClr w14:val="000000"/>
+        </w14:solidFill>
+      </w14:textFill>
+    </w:rPr>
+  </w:style>
+  <w:style w:type="paragraph" w:styleId="Body">
+    <w:name w:val="Body"/>
+    <w:next w:val="Body"/>
+    <w:pPr>
+      <w:keepNext w:val="0"/>
+      <w:keepLines w:val="0"/>
+      <w:pageBreakBefore w:val="0"/>
+      <w:widowControl w:val="1"/>
+      <w:shd w:val="clear" w:color="auto" w:fill="auto"/>
+      <w:suppressAutoHyphens w:val="0"/>
+      <w:bidi w:val="0"/>
+      <w:spacing w:before="0" w:after="0" w:line="240" w:lineRule="auto"/>
+      <w:ind w:left="0" w:right="0" w:firstLine="0"/>
+      <w:jc w:val="left"/>
+      <w:outlineLvl w:val="9"/>
+    </w:pPr>
+    <w:rPr>
+      <w:rFonts w:ascii="Helvetica Neue" w:cs="Helvetica Neue" w:hAnsi="Helvetica Neue" w:eastAsia="Helvetica Neue"/>
+      <w:b w:val="0"/>
+      <w:bCs w:val="0"/>
+      <w:i w:val="0"/>
+      <w:iCs w:val="0"/>
+      <w:caps w:val="0"/>
+      <w:smallCaps w:val="0"/>
+      <w:strike w:val="0"/>
+      <w:dstrike w:val="0"/>
+      <w:outline w:val="0"/>
+      <w:color w:val="000000"/>
+      <w:spacing w:val="0"/>
+      <w:kern w:val="0"/>
+      <w:position w:val="0"/>
+      <w:sz w:val="22"/>
+      <w:szCs w:val="22"/>
+      <w:u w:val="none" w:color="000000"/>
+      <w:shd w:val="nil" w:color="auto" w:fill="auto"/>
+      <w:vertAlign w:val="baseline"/>
+      <w14:textOutline w14:w="12700" w14:cap="flat">
+        <w14:noFill/>
+        <w14:miter w14:lim="400000"/>
+      </w14:textOutline>
       <w14:textFill>
         <w14:solidFill>
           <w14:srgbClr w14:val="000000"/>
@@ -4648,17 +4747,17 @@
         <a:solidFill>
           <a:srgbClr val="FFFFFF"/>
         </a:solidFill>
-        <a:ln w="12700" cap="flat">
+        <a:ln w="25400" cap="flat">
           <a:solidFill>
             <a:schemeClr val="accent1"/>
           </a:solidFill>
           <a:prstDash val="solid"/>
-          <a:miter lim="800000"/>
+          <a:round/>
         </a:ln>
         <a:effectLst/>
         <a:sp3d/>
       </a:spPr>
-      <a:bodyPr rot="0" spcFirstLastPara="1" vertOverflow="overflow" horzOverflow="overflow" vert="horz" wrap="square" lIns="45719" tIns="45719" rIns="45719" bIns="45719" numCol="1" spcCol="38100" rtlCol="0" anchor="ctr" upright="0">
+      <a:bodyPr rot="0" spcFirstLastPara="1" vertOverflow="overflow" horzOverflow="overflow" vert="horz" wrap="square" lIns="45718" tIns="45718" rIns="45718" bIns="45718" numCol="1" spcCol="38100" rtlCol="0" anchor="ctr" upright="0">
         <a:spAutoFit/>
       </a:bodyPr>
       <a:lstStyle>
@@ -4686,10 +4785,10 @@
             </a:solidFill>
             <a:effectLst/>
             <a:uFillTx/>
-            <a:latin typeface="Calibri"/>
-            <a:ea typeface="Calibri"/>
-            <a:cs typeface="Calibri"/>
-            <a:sym typeface="Calibri"/>
+            <a:latin typeface="+mn-lt"/>
+            <a:ea typeface="+mn-ea"/>
+            <a:cs typeface="+mn-cs"/>
+            <a:sym typeface="Helvetica Neue"/>
           </a:defRPr>
         </a:defPPr>
         <a:lvl1pPr marL="0" marR="0" indent="0" algn="l" defTabSz="914400" rtl="0" fontAlgn="auto" latinLnBrk="1" hangingPunct="0">
@@ -4937,12 +5036,12 @@
     <a:lnDef>
       <a:spPr>
         <a:noFill/>
-        <a:ln w="12700" cap="flat">
+        <a:ln w="25400" cap="flat">
           <a:solidFill>
             <a:schemeClr val="accent1"/>
           </a:solidFill>
           <a:prstDash val="solid"/>
-          <a:miter lim="800000"/>
+          <a:round/>
         </a:ln>
         <a:effectLst/>
         <a:sp3d/>
@@ -5229,7 +5328,7 @@
         <a:effectLst/>
         <a:sp3d/>
       </a:spPr>
-      <a:bodyPr rot="0" spcFirstLastPara="1" vertOverflow="overflow" horzOverflow="overflow" vert="horz" wrap="square" lIns="45719" tIns="45719" rIns="45719" bIns="45719" numCol="1" spcCol="38100" rtlCol="0" anchor="t" upright="0">
+      <a:bodyPr rot="0" spcFirstLastPara="1" vertOverflow="overflow" horzOverflow="overflow" vert="horz" wrap="square" lIns="45718" tIns="45718" rIns="45718" bIns="45718" numCol="1" spcCol="38100" rtlCol="0" anchor="t" upright="0">
         <a:spAutoFit/>
       </a:bodyPr>
       <a:lstStyle>
@@ -5257,10 +5356,10 @@
             </a:solidFill>
             <a:effectLst/>
             <a:uFillTx/>
-            <a:latin typeface="Calibri"/>
-            <a:ea typeface="Calibri"/>
-            <a:cs typeface="Calibri"/>
-            <a:sym typeface="Calibri"/>
+            <a:latin typeface="+mn-lt"/>
+            <a:ea typeface="+mn-ea"/>
+            <a:cs typeface="+mn-cs"/>
+            <a:sym typeface="Helvetica Neue"/>
           </a:defRPr>
         </a:defPPr>
         <a:lvl1pPr marL="0" marR="0" indent="0" algn="l" defTabSz="914400" rtl="0" fontAlgn="auto" latinLnBrk="1" hangingPunct="0">

</xml_diff>